<commit_message>
Description of ProjectLib implementation added
</commit_message>
<xml_diff>
--- a/Documenation/2000-DeveloperHandbook.docx
+++ b/Documenation/2000-DeveloperHandbook.docx
@@ -95,7 +95,13 @@
         <w:fldChar w:fldCharType="begin"/>
       </w:r>
       <w:r>
-        <w:instrText xml:space="preserve"> LINK Excel.Sheet.12 "C:\\Users\\anzij\\Source\\Repos\\CustomerAdministration\\Documenation\\0000-VersioningTables.xlsx" "Developer handbook!Z1S1:Z2S6" \a \f 4 \h </w:instrText>
+        <w:instrText xml:space="preserve"> LINK </w:instrText>
+      </w:r>
+      <w:r>
+        <w:instrText xml:space="preserve">Excel.Sheet.12 C:\\Users\\anzij\\Source\\Repos\\CustomerAdministration\\Documenation\\0000-VersioningTables.xlsx "Developer handbook!Z1S1:Z2S6" </w:instrText>
+      </w:r>
+      <w:r>
+        <w:instrText xml:space="preserve">\a \f 4 \h </w:instrText>
       </w:r>
       <w:r>
         <w:fldChar w:fldCharType="separate"/>
@@ -120,7 +126,7 @@
       </w:tblGrid>
       <w:tr>
         <w:trPr>
-          <w:divId w:val="1087114119"/>
+          <w:divId w:val="1828589642"/>
           <w:trHeight w:val="285"/>
         </w:trPr>
         <w:tc>
@@ -364,7 +370,7 @@
       </w:tr>
       <w:tr>
         <w:trPr>
-          <w:divId w:val="1087114119"/>
+          <w:divId w:val="1828589642"/>
           <w:trHeight w:val="863"/>
         </w:trPr>
         <w:tc>
@@ -2583,9 +2589,7 @@
       <w:r>
         <w:t>User documentation</w:t>
       </w:r>
-      <w:bookmarkStart w:id="6" w:name="_GoBack"/>
       <w:bookmarkEnd w:id="5"/>
-      <w:bookmarkEnd w:id="6"/>
     </w:p>
     <w:p>
       <w:pPr>
@@ -2606,25 +2610,18 @@
           <w:color w:val="FF0000"/>
           <w:lang w:val="de-DE"/>
         </w:rPr>
-        <w:t xml:space="preserve"> </w:t>
-      </w:r>
-      <w:r>
-        <w:rPr>
-          <w:color w:val="FF0000"/>
-          <w:lang w:val="de-DE"/>
-        </w:rPr>
-        <w:t>(Überblick)</w:t>
+        <w:t xml:space="preserve"> (Überblick)</w:t>
       </w:r>
     </w:p>
     <w:p>
       <w:pPr>
         <w:pStyle w:val="berschrift2"/>
       </w:pPr>
-      <w:bookmarkStart w:id="7" w:name="_Toc513726799"/>
+      <w:bookmarkStart w:id="6" w:name="_Toc513726799"/>
       <w:r>
         <w:t>Versioning</w:t>
       </w:r>
-      <w:bookmarkEnd w:id="7"/>
+      <w:bookmarkEnd w:id="6"/>
     </w:p>
     <w:p>
       <w:pPr>
@@ -2678,114 +2675,114 @@
       <w:pPr>
         <w:pStyle w:val="berschrift1"/>
       </w:pPr>
-      <w:bookmarkStart w:id="8" w:name="_Toc513726800"/>
+      <w:bookmarkStart w:id="7" w:name="_Toc513726800"/>
       <w:r>
         <w:lastRenderedPageBreak/>
         <w:t>Design</w:t>
+      </w:r>
+      <w:bookmarkEnd w:id="7"/>
+    </w:p>
+    <w:p>
+      <w:pPr>
+        <w:pStyle w:val="berschrift2"/>
+        <w:rPr>
+          <w:lang w:val="en" w:eastAsia="de-DE"/>
+        </w:rPr>
+      </w:pPr>
+      <w:bookmarkStart w:id="8" w:name="_Toc513726801"/>
+      <w:r>
+        <w:rPr>
+          <w:lang w:val="en" w:eastAsia="de-DE"/>
+        </w:rPr>
+        <w:t>General class diagram</w:t>
       </w:r>
       <w:bookmarkEnd w:id="8"/>
     </w:p>
     <w:p>
       <w:pPr>
-        <w:pStyle w:val="berschrift2"/>
-        <w:rPr>
-          <w:lang w:val="en" w:eastAsia="de-DE"/>
-        </w:rPr>
-      </w:pPr>
-      <w:bookmarkStart w:id="9" w:name="_Toc513726801"/>
-      <w:r>
-        <w:rPr>
-          <w:lang w:val="en" w:eastAsia="de-DE"/>
-        </w:rPr>
-        <w:t>General class diagram</w:t>
-      </w:r>
-      <w:bookmarkEnd w:id="9"/>
+        <w:rPr>
+          <w:color w:val="FF0000"/>
+          <w:lang w:val="de-DE" w:eastAsia="de-DE"/>
+        </w:rPr>
+      </w:pPr>
+      <w:r>
+        <w:rPr>
+          <w:color w:val="FF0000"/>
+          <w:lang w:val="de-DE" w:eastAsia="de-DE"/>
+        </w:rPr>
+        <w:t xml:space="preserve">Allgemeines </w:t>
+      </w:r>
+      <w:proofErr w:type="spellStart"/>
+      <w:r>
+        <w:rPr>
+          <w:color w:val="FF0000"/>
+          <w:lang w:val="de-DE" w:eastAsia="de-DE"/>
+        </w:rPr>
+        <w:t>class</w:t>
+      </w:r>
+      <w:proofErr w:type="spellEnd"/>
+      <w:r>
+        <w:rPr>
+          <w:color w:val="FF0000"/>
+          <w:lang w:val="de-DE" w:eastAsia="de-DE"/>
+        </w:rPr>
+        <w:t xml:space="preserve"> </w:t>
+      </w:r>
+      <w:proofErr w:type="spellStart"/>
+      <w:r>
+        <w:rPr>
+          <w:color w:val="FF0000"/>
+          <w:lang w:val="de-DE" w:eastAsia="de-DE"/>
+        </w:rPr>
+        <w:t>diagram</w:t>
+      </w:r>
+      <w:proofErr w:type="spellEnd"/>
+      <w:r>
+        <w:rPr>
+          <w:color w:val="FF0000"/>
+          <w:lang w:val="de-DE" w:eastAsia="de-DE"/>
+        </w:rPr>
+        <w:t xml:space="preserve"> mit </w:t>
+      </w:r>
+      <w:proofErr w:type="spellStart"/>
+      <w:r>
+        <w:rPr>
+          <w:color w:val="FF0000"/>
+          <w:lang w:val="de-DE" w:eastAsia="de-DE"/>
+        </w:rPr>
+        <w:t>E</w:t>
+      </w:r>
+      <w:r>
+        <w:rPr>
+          <w:color w:val="FF0000"/>
+          <w:lang w:val="de-DE" w:eastAsia="de-DE"/>
+        </w:rPr>
+        <w:t>ncrypt</w:t>
+      </w:r>
+      <w:proofErr w:type="spellEnd"/>
+      <w:r>
+        <w:rPr>
+          <w:color w:val="FF0000"/>
+          <w:lang w:val="de-DE" w:eastAsia="de-DE"/>
+        </w:rPr>
+        <w:t xml:space="preserve"> Klasse. Kann ich auch machen</w:t>
+      </w:r>
     </w:p>
     <w:p>
       <w:pPr>
-        <w:rPr>
-          <w:color w:val="FF0000"/>
-          <w:lang w:val="de-DE" w:eastAsia="de-DE"/>
-        </w:rPr>
-      </w:pPr>
-      <w:r>
-        <w:rPr>
-          <w:color w:val="FF0000"/>
-          <w:lang w:val="de-DE" w:eastAsia="de-DE"/>
-        </w:rPr>
-        <w:t xml:space="preserve">Allgemeines </w:t>
-      </w:r>
-      <w:proofErr w:type="spellStart"/>
-      <w:r>
-        <w:rPr>
-          <w:color w:val="FF0000"/>
-          <w:lang w:val="de-DE" w:eastAsia="de-DE"/>
-        </w:rPr>
-        <w:t>class</w:t>
-      </w:r>
-      <w:proofErr w:type="spellEnd"/>
-      <w:r>
-        <w:rPr>
-          <w:color w:val="FF0000"/>
-          <w:lang w:val="de-DE" w:eastAsia="de-DE"/>
-        </w:rPr>
-        <w:t xml:space="preserve"> </w:t>
-      </w:r>
-      <w:proofErr w:type="spellStart"/>
-      <w:r>
-        <w:rPr>
-          <w:color w:val="FF0000"/>
-          <w:lang w:val="de-DE" w:eastAsia="de-DE"/>
-        </w:rPr>
-        <w:t>diagram</w:t>
-      </w:r>
-      <w:proofErr w:type="spellEnd"/>
-      <w:r>
-        <w:rPr>
-          <w:color w:val="FF0000"/>
-          <w:lang w:val="de-DE" w:eastAsia="de-DE"/>
-        </w:rPr>
-        <w:t xml:space="preserve"> mit </w:t>
-      </w:r>
-      <w:proofErr w:type="spellStart"/>
-      <w:r>
-        <w:rPr>
-          <w:color w:val="FF0000"/>
-          <w:lang w:val="de-DE" w:eastAsia="de-DE"/>
-        </w:rPr>
-        <w:t>E</w:t>
-      </w:r>
-      <w:r>
-        <w:rPr>
-          <w:color w:val="FF0000"/>
-          <w:lang w:val="de-DE" w:eastAsia="de-DE"/>
-        </w:rPr>
-        <w:t>ncrypt</w:t>
-      </w:r>
-      <w:proofErr w:type="spellEnd"/>
-      <w:r>
-        <w:rPr>
-          <w:color w:val="FF0000"/>
-          <w:lang w:val="de-DE" w:eastAsia="de-DE"/>
-        </w:rPr>
-        <w:t xml:space="preserve"> Klasse. Kann ich auch machen</w:t>
-      </w:r>
-    </w:p>
-    <w:p>
-      <w:pPr>
         <w:pStyle w:val="berschrift2"/>
         <w:rPr>
           <w:lang w:val="en" w:eastAsia="de-DE"/>
         </w:rPr>
       </w:pPr>
-      <w:bookmarkStart w:id="10" w:name="_Toc513726802"/>
+      <w:bookmarkStart w:id="9" w:name="_Toc513726802"/>
       <w:r>
         <w:rPr>
           <w:lang w:val="en" w:eastAsia="de-DE"/>
         </w:rPr>
         <w:t>Interface description of user interface</w:t>
       </w:r>
-      <w:bookmarkEnd w:id="10"/>
+      <w:bookmarkEnd w:id="9"/>
     </w:p>
     <w:p>
       <w:pPr>
@@ -2875,7 +2872,7 @@
           <w:lang w:val="en" w:eastAsia="de-DE"/>
         </w:rPr>
       </w:pPr>
-      <w:bookmarkStart w:id="11" w:name="_Toc513726803"/>
+      <w:bookmarkStart w:id="10" w:name="_Toc513726803"/>
       <w:r>
         <w:rPr>
           <w:lang w:val="en" w:eastAsia="de-DE"/>
@@ -2887,213 +2884,285 @@
           <w:lang w:val="en" w:eastAsia="de-DE"/>
         </w:rPr>
         <w:t>ing</w:t>
+      </w:r>
+      <w:bookmarkEnd w:id="10"/>
+    </w:p>
+    <w:p>
+      <w:pPr>
+        <w:rPr>
+          <w:color w:val="FF0000"/>
+          <w:lang w:val="de-DE" w:eastAsia="de-DE"/>
+        </w:rPr>
+      </w:pPr>
+      <w:r>
+        <w:rPr>
+          <w:color w:val="FF0000"/>
+          <w:lang w:val="de-DE" w:eastAsia="de-DE"/>
+        </w:rPr>
+        <w:t xml:space="preserve">Kurze Beschreibung von </w:t>
+      </w:r>
+      <w:proofErr w:type="spellStart"/>
+      <w:r>
+        <w:rPr>
+          <w:color w:val="FF0000"/>
+          <w:lang w:val="de-DE" w:eastAsia="de-DE"/>
+        </w:rPr>
+        <w:t>Strukur</w:t>
+      </w:r>
+      <w:proofErr w:type="spellEnd"/>
+      <w:r>
+        <w:rPr>
+          <w:color w:val="FF0000"/>
+          <w:lang w:val="de-DE" w:eastAsia="de-DE"/>
+        </w:rPr>
+        <w:t xml:space="preserve">: GUI </w:t>
+      </w:r>
+      <w:proofErr w:type="spellStart"/>
+      <w:r>
+        <w:rPr>
+          <w:color w:val="FF0000"/>
+          <w:lang w:val="de-DE" w:eastAsia="de-DE"/>
+        </w:rPr>
+        <w:t>Application</w:t>
+      </w:r>
+      <w:proofErr w:type="spellEnd"/>
+      <w:r>
+        <w:rPr>
+          <w:color w:val="FF0000"/>
+          <w:lang w:val="de-DE" w:eastAsia="de-DE"/>
+        </w:rPr>
+        <w:t xml:space="preserve">, Project </w:t>
+      </w:r>
+      <w:proofErr w:type="spellStart"/>
+      <w:r>
+        <w:rPr>
+          <w:color w:val="FF0000"/>
+          <w:lang w:val="de-DE" w:eastAsia="de-DE"/>
+        </w:rPr>
+        <w:t>library</w:t>
+      </w:r>
+      <w:proofErr w:type="spellEnd"/>
+      <w:r>
+        <w:rPr>
+          <w:color w:val="FF0000"/>
+          <w:lang w:val="de-DE" w:eastAsia="de-DE"/>
+        </w:rPr>
+        <w:t xml:space="preserve"> (</w:t>
+      </w:r>
+      <w:proofErr w:type="spellStart"/>
+      <w:r>
+        <w:rPr>
+          <w:color w:val="FF0000"/>
+          <w:lang w:val="de-DE" w:eastAsia="de-DE"/>
+        </w:rPr>
+        <w:t>Bsp</w:t>
+      </w:r>
+      <w:proofErr w:type="spellEnd"/>
+      <w:r>
+        <w:rPr>
+          <w:color w:val="FF0000"/>
+          <w:lang w:val="de-DE" w:eastAsia="de-DE"/>
+        </w:rPr>
+        <w:t xml:space="preserve"> Block </w:t>
+      </w:r>
+      <w:proofErr w:type="spellStart"/>
+      <w:r>
+        <w:rPr>
+          <w:color w:val="FF0000"/>
+          <w:lang w:val="de-DE" w:eastAsia="de-DE"/>
+        </w:rPr>
+        <w:t>diagramm</w:t>
+      </w:r>
+      <w:proofErr w:type="spellEnd"/>
+      <w:r>
+        <w:rPr>
+          <w:color w:val="FF0000"/>
+          <w:lang w:val="de-DE" w:eastAsia="de-DE"/>
+        </w:rPr>
+        <w:t xml:space="preserve">: in einem Block GUI mit den ganzen </w:t>
+      </w:r>
+      <w:proofErr w:type="spellStart"/>
+      <w:r>
+        <w:rPr>
+          <w:color w:val="FF0000"/>
+          <w:lang w:val="de-DE" w:eastAsia="de-DE"/>
+        </w:rPr>
+        <w:t>unterklassen</w:t>
+      </w:r>
+      <w:proofErr w:type="spellEnd"/>
+      <w:r>
+        <w:rPr>
+          <w:color w:val="FF0000"/>
+          <w:lang w:val="de-DE" w:eastAsia="de-DE"/>
+        </w:rPr>
+        <w:t xml:space="preserve"> und ein Block </w:t>
+      </w:r>
+      <w:proofErr w:type="spellStart"/>
+      <w:r>
+        <w:rPr>
+          <w:color w:val="FF0000"/>
+          <w:lang w:val="de-DE" w:eastAsia="de-DE"/>
+        </w:rPr>
+        <w:t>ProjectLib</w:t>
+      </w:r>
+      <w:proofErr w:type="spellEnd"/>
+      <w:r>
+        <w:rPr>
+          <w:color w:val="FF0000"/>
+          <w:lang w:val="de-DE" w:eastAsia="de-DE"/>
+        </w:rPr>
+        <w:t xml:space="preserve"> mit Customer Klasse und </w:t>
+      </w:r>
+      <w:proofErr w:type="spellStart"/>
+      <w:r>
+        <w:rPr>
+          <w:color w:val="FF0000"/>
+          <w:lang w:val="de-DE" w:eastAsia="de-DE"/>
+        </w:rPr>
+        <w:t>Encryt</w:t>
+      </w:r>
+      <w:proofErr w:type="spellEnd"/>
+      <w:r>
+        <w:rPr>
+          <w:color w:val="FF0000"/>
+          <w:lang w:val="de-DE" w:eastAsia="de-DE"/>
+        </w:rPr>
+        <w:t>)</w:t>
+      </w:r>
+    </w:p>
+    <w:p>
+      <w:pPr>
+        <w:rPr>
+          <w:color w:val="FF0000"/>
+          <w:lang w:val="de-DE" w:eastAsia="de-DE"/>
+        </w:rPr>
+      </w:pPr>
+      <w:r>
+        <w:rPr>
+          <w:color w:val="FF0000"/>
+          <w:lang w:val="de-DE" w:eastAsia="de-DE"/>
+        </w:rPr>
+        <w:br w:type="page"/>
+      </w:r>
+    </w:p>
+    <w:p>
+      <w:pPr>
+        <w:pStyle w:val="berschrift1"/>
+        <w:rPr>
+          <w:lang w:eastAsia="de-DE"/>
+        </w:rPr>
+      </w:pPr>
+      <w:bookmarkStart w:id="11" w:name="_Toc513726804"/>
+      <w:r>
+        <w:rPr>
+          <w:lang w:eastAsia="de-DE"/>
+        </w:rPr>
+        <w:lastRenderedPageBreak/>
+        <w:t>Implementation</w:t>
       </w:r>
       <w:bookmarkEnd w:id="11"/>
     </w:p>
     <w:p>
       <w:pPr>
-        <w:rPr>
-          <w:color w:val="FF0000"/>
-          <w:lang w:val="de-DE" w:eastAsia="de-DE"/>
-        </w:rPr>
-      </w:pPr>
-      <w:r>
-        <w:rPr>
-          <w:color w:val="FF0000"/>
-          <w:lang w:val="de-DE" w:eastAsia="de-DE"/>
-        </w:rPr>
-        <w:t xml:space="preserve">Kurze Beschreibung von </w:t>
-      </w:r>
-      <w:proofErr w:type="spellStart"/>
-      <w:r>
-        <w:rPr>
-          <w:color w:val="FF0000"/>
-          <w:lang w:val="de-DE" w:eastAsia="de-DE"/>
-        </w:rPr>
-        <w:t>Strukur</w:t>
-      </w:r>
-      <w:proofErr w:type="spellEnd"/>
-      <w:r>
-        <w:rPr>
-          <w:color w:val="FF0000"/>
-          <w:lang w:val="de-DE" w:eastAsia="de-DE"/>
-        </w:rPr>
-        <w:t xml:space="preserve">: GUI </w:t>
-      </w:r>
-      <w:proofErr w:type="spellStart"/>
-      <w:r>
-        <w:rPr>
-          <w:color w:val="FF0000"/>
-          <w:lang w:val="de-DE" w:eastAsia="de-DE"/>
-        </w:rPr>
-        <w:t>Application</w:t>
-      </w:r>
-      <w:proofErr w:type="spellEnd"/>
-      <w:r>
-        <w:rPr>
-          <w:color w:val="FF0000"/>
-          <w:lang w:val="de-DE" w:eastAsia="de-DE"/>
-        </w:rPr>
-        <w:t xml:space="preserve">, Project </w:t>
-      </w:r>
-      <w:proofErr w:type="spellStart"/>
-      <w:r>
-        <w:rPr>
-          <w:color w:val="FF0000"/>
-          <w:lang w:val="de-DE" w:eastAsia="de-DE"/>
-        </w:rPr>
-        <w:t>library</w:t>
-      </w:r>
-      <w:proofErr w:type="spellEnd"/>
-      <w:r>
-        <w:rPr>
-          <w:color w:val="FF0000"/>
-          <w:lang w:val="de-DE" w:eastAsia="de-DE"/>
-        </w:rPr>
-        <w:t xml:space="preserve"> (</w:t>
-      </w:r>
-      <w:proofErr w:type="spellStart"/>
-      <w:r>
-        <w:rPr>
-          <w:color w:val="FF0000"/>
-          <w:lang w:val="de-DE" w:eastAsia="de-DE"/>
-        </w:rPr>
-        <w:t>Bsp</w:t>
-      </w:r>
-      <w:proofErr w:type="spellEnd"/>
-      <w:r>
-        <w:rPr>
-          <w:color w:val="FF0000"/>
-          <w:lang w:val="de-DE" w:eastAsia="de-DE"/>
-        </w:rPr>
-        <w:t xml:space="preserve"> Block </w:t>
-      </w:r>
-      <w:proofErr w:type="spellStart"/>
-      <w:r>
-        <w:rPr>
-          <w:color w:val="FF0000"/>
-          <w:lang w:val="de-DE" w:eastAsia="de-DE"/>
-        </w:rPr>
-        <w:t>diagramm</w:t>
-      </w:r>
-      <w:proofErr w:type="spellEnd"/>
-      <w:r>
-        <w:rPr>
-          <w:color w:val="FF0000"/>
-          <w:lang w:val="de-DE" w:eastAsia="de-DE"/>
-        </w:rPr>
-        <w:t xml:space="preserve">: in einem Block GUI mit den ganzen </w:t>
-      </w:r>
-      <w:proofErr w:type="spellStart"/>
-      <w:r>
-        <w:rPr>
-          <w:color w:val="FF0000"/>
-          <w:lang w:val="de-DE" w:eastAsia="de-DE"/>
-        </w:rPr>
-        <w:t>unterklassen</w:t>
-      </w:r>
-      <w:proofErr w:type="spellEnd"/>
-      <w:r>
-        <w:rPr>
-          <w:color w:val="FF0000"/>
-          <w:lang w:val="de-DE" w:eastAsia="de-DE"/>
-        </w:rPr>
-        <w:t xml:space="preserve"> und ein Block </w:t>
-      </w:r>
-      <w:proofErr w:type="spellStart"/>
-      <w:r>
-        <w:rPr>
-          <w:color w:val="FF0000"/>
-          <w:lang w:val="de-DE" w:eastAsia="de-DE"/>
-        </w:rPr>
-        <w:t>ProjectLib</w:t>
-      </w:r>
-      <w:proofErr w:type="spellEnd"/>
-      <w:r>
-        <w:rPr>
-          <w:color w:val="FF0000"/>
-          <w:lang w:val="de-DE" w:eastAsia="de-DE"/>
-        </w:rPr>
-        <w:t xml:space="preserve"> mit Customer Klasse und </w:t>
-      </w:r>
-      <w:proofErr w:type="spellStart"/>
-      <w:r>
-        <w:rPr>
-          <w:color w:val="FF0000"/>
-          <w:lang w:val="de-DE" w:eastAsia="de-DE"/>
-        </w:rPr>
-        <w:t>Encryt</w:t>
-      </w:r>
-      <w:proofErr w:type="spellEnd"/>
-      <w:r>
-        <w:rPr>
-          <w:color w:val="FF0000"/>
-          <w:lang w:val="de-DE" w:eastAsia="de-DE"/>
-        </w:rPr>
-        <w:t>)</w:t>
-      </w:r>
-    </w:p>
-    <w:p>
-      <w:pPr>
-        <w:rPr>
-          <w:color w:val="FF0000"/>
-          <w:lang w:val="de-DE" w:eastAsia="de-DE"/>
-        </w:rPr>
-      </w:pPr>
-      <w:r>
-        <w:rPr>
-          <w:color w:val="FF0000"/>
-          <w:lang w:val="de-DE" w:eastAsia="de-DE"/>
-        </w:rPr>
-        <w:br w:type="page"/>
-      </w:r>
-    </w:p>
-    <w:p>
-      <w:pPr>
-        <w:pStyle w:val="berschrift1"/>
+        <w:pStyle w:val="berschrift2"/>
         <w:rPr>
           <w:lang w:eastAsia="de-DE"/>
         </w:rPr>
       </w:pPr>
-      <w:bookmarkStart w:id="12" w:name="_Toc513726804"/>
+      <w:bookmarkStart w:id="12" w:name="_Toc513726805"/>
       <w:r>
         <w:rPr>
           <w:lang w:eastAsia="de-DE"/>
         </w:rPr>
-        <w:lastRenderedPageBreak/>
-        <w:t>Implementation</w:t>
+        <w:t>Project library</w:t>
       </w:r>
       <w:bookmarkEnd w:id="12"/>
     </w:p>
     <w:p>
       <w:pPr>
-        <w:pStyle w:val="berschrift2"/>
         <w:rPr>
           <w:lang w:eastAsia="de-DE"/>
         </w:rPr>
       </w:pPr>
-      <w:bookmarkStart w:id="13" w:name="_Toc513726805"/>
       <w:r>
         <w:rPr>
           <w:lang w:eastAsia="de-DE"/>
         </w:rPr>
-        <w:t>Project library</w:t>
+        <w:t xml:space="preserve">For this project a project library was created. This library includes all functions which are not directly related to the graphical user interface. </w:t>
+      </w:r>
+    </w:p>
+    <w:p>
+      <w:pPr>
+        <w:pStyle w:val="berschrift3"/>
+        <w:rPr>
+          <w:lang w:eastAsia="de-DE"/>
+        </w:rPr>
+      </w:pPr>
+      <w:bookmarkStart w:id="13" w:name="_Toc513726806"/>
+      <w:r>
+        <w:rPr>
+          <w:lang w:eastAsia="de-DE"/>
+        </w:rPr>
+        <w:t>Customer class</w:t>
       </w:r>
       <w:bookmarkEnd w:id="13"/>
     </w:p>
     <w:p>
       <w:pPr>
-        <w:rPr>
-          <w:color w:val="FF0000"/>
+        <w:jc w:val="center"/>
+        <w:rPr>
           <w:lang w:eastAsia="de-DE"/>
         </w:rPr>
       </w:pPr>
       <w:r>
-        <w:rPr>
-          <w:color w:val="FF0000"/>
-          <w:lang w:eastAsia="de-DE"/>
-        </w:rPr>
-        <w:t>MEIN SCHEISS</w:t>
+        <w:drawing>
+          <wp:inline distT="0" distB="0" distL="0" distR="0">
+            <wp:extent cx="4562475" cy="7277100"/>
+            <wp:effectExtent l="0" t="0" r="9525" b="0"/>
+            <wp:docPr id="2" name="Grafik 2"/>
+            <wp:cNvGraphicFramePr>
+              <a:graphicFrameLocks xmlns:a="http://schemas.openxmlformats.org/drawingml/2006/main" noChangeAspect="1"/>
+            </wp:cNvGraphicFramePr>
+            <a:graphic xmlns:a="http://schemas.openxmlformats.org/drawingml/2006/main">
+              <a:graphicData uri="http://schemas.openxmlformats.org/drawingml/2006/picture">
+                <pic:pic xmlns:pic="http://schemas.openxmlformats.org/drawingml/2006/picture">
+                  <pic:nvPicPr>
+                    <pic:cNvPr id="0" name="Picture 1"/>
+                    <pic:cNvPicPr>
+                      <a:picLocks noChangeAspect="1" noChangeArrowheads="1"/>
+                    </pic:cNvPicPr>
+                  </pic:nvPicPr>
+                  <pic:blipFill>
+                    <a:blip r:embed="rId9">
+                      <a:extLst>
+                        <a:ext uri="{28A0092B-C50C-407E-A947-70E740481C1C}">
+                          <a14:useLocalDpi xmlns:a14="http://schemas.microsoft.com/office/drawing/2010/main" val="0"/>
+                        </a:ext>
+                      </a:extLst>
+                    </a:blip>
+                    <a:srcRect/>
+                    <a:stretch>
+                      <a:fillRect/>
+                    </a:stretch>
+                  </pic:blipFill>
+                  <pic:spPr bwMode="auto">
+                    <a:xfrm>
+                      <a:off x="0" y="0"/>
+                      <a:ext cx="4562475" cy="7277100"/>
+                    </a:xfrm>
+                    <a:prstGeom prst="rect">
+                      <a:avLst/>
+                    </a:prstGeom>
+                    <a:noFill/>
+                    <a:ln>
+                      <a:noFill/>
+                    </a:ln>
+                  </pic:spPr>
+                </pic:pic>
+              </a:graphicData>
+            </a:graphic>
+          </wp:inline>
+        </w:drawing>
       </w:r>
     </w:p>
     <w:p>
@@ -3103,33 +3172,78 @@
           <w:lang w:eastAsia="de-DE"/>
         </w:rPr>
       </w:pPr>
-      <w:bookmarkStart w:id="14" w:name="_Toc513726806"/>
+      <w:bookmarkStart w:id="14" w:name="_Toc513726807"/>
       <w:r>
         <w:rPr>
           <w:lang w:eastAsia="de-DE"/>
         </w:rPr>
-        <w:t>Customer class</w:t>
-      </w:r>
+        <w:lastRenderedPageBreak/>
+        <w:t>Encrypt class</w:t>
+      </w:r>
+      <w:bookmarkStart w:id="15" w:name="_GoBack"/>
       <w:bookmarkEnd w:id="14"/>
-    </w:p>
-    <w:p>
-      <w:pPr>
-        <w:pStyle w:val="berschrift3"/>
-        <w:rPr>
-          <w:lang w:eastAsia="de-DE"/>
-        </w:rPr>
-      </w:pPr>
-      <w:bookmarkStart w:id="15" w:name="_Toc513726807"/>
-      <w:r>
-        <w:rPr>
-          <w:lang w:eastAsia="de-DE"/>
-        </w:rPr>
-        <w:t>Encrypt class</w:t>
-      </w:r>
       <w:bookmarkEnd w:id="15"/>
     </w:p>
     <w:p>
       <w:pPr>
+        <w:jc w:val="center"/>
+        <w:rPr>
+          <w:lang w:eastAsia="de-DE"/>
+        </w:rPr>
+      </w:pPr>
+      <w:r>
+        <w:drawing>
+          <wp:inline distT="0" distB="0" distL="0" distR="0">
+            <wp:extent cx="4562475" cy="1466850"/>
+            <wp:effectExtent l="0" t="0" r="9525" b="0"/>
+            <wp:docPr id="3" name="Grafik 3"/>
+            <wp:cNvGraphicFramePr>
+              <a:graphicFrameLocks xmlns:a="http://schemas.openxmlformats.org/drawingml/2006/main" noChangeAspect="1"/>
+            </wp:cNvGraphicFramePr>
+            <a:graphic xmlns:a="http://schemas.openxmlformats.org/drawingml/2006/main">
+              <a:graphicData uri="http://schemas.openxmlformats.org/drawingml/2006/picture">
+                <pic:pic xmlns:pic="http://schemas.openxmlformats.org/drawingml/2006/picture">
+                  <pic:nvPicPr>
+                    <pic:cNvPr id="0" name="Picture 2"/>
+                    <pic:cNvPicPr>
+                      <a:picLocks noChangeAspect="1" noChangeArrowheads="1"/>
+                    </pic:cNvPicPr>
+                  </pic:nvPicPr>
+                  <pic:blipFill>
+                    <a:blip r:embed="rId10">
+                      <a:extLst>
+                        <a:ext uri="{28A0092B-C50C-407E-A947-70E740481C1C}">
+                          <a14:useLocalDpi xmlns:a14="http://schemas.microsoft.com/office/drawing/2010/main" val="0"/>
+                        </a:ext>
+                      </a:extLst>
+                    </a:blip>
+                    <a:srcRect/>
+                    <a:stretch>
+                      <a:fillRect/>
+                    </a:stretch>
+                  </pic:blipFill>
+                  <pic:spPr bwMode="auto">
+                    <a:xfrm>
+                      <a:off x="0" y="0"/>
+                      <a:ext cx="4562475" cy="1466850"/>
+                    </a:xfrm>
+                    <a:prstGeom prst="rect">
+                      <a:avLst/>
+                    </a:prstGeom>
+                    <a:noFill/>
+                    <a:ln>
+                      <a:noFill/>
+                    </a:ln>
+                  </pic:spPr>
+                </pic:pic>
+              </a:graphicData>
+            </a:graphic>
+          </wp:inline>
+        </w:drawing>
+      </w:r>
+    </w:p>
+    <w:p>
+      <w:pPr>
         <w:pStyle w:val="berschrift2"/>
         <w:rPr>
           <w:lang w:eastAsia="de-DE"/>
@@ -3406,9 +3520,9 @@
       </w:pPr>
     </w:p>
     <w:sectPr>
-      <w:headerReference w:type="default" r:id="rId9"/>
-      <w:footerReference w:type="default" r:id="rId10"/>
-      <w:footerReference w:type="first" r:id="rId11"/>
+      <w:headerReference w:type="default" r:id="rId11"/>
+      <w:footerReference w:type="default" r:id="rId12"/>
+      <w:footerReference w:type="first" r:id="rId13"/>
       <w:pgSz w:w="11906" w:h="16838"/>
       <w:pgMar w:top="1417" w:right="1417" w:bottom="1134" w:left="1417" w:header="708" w:footer="708" w:gutter="0"/>
       <w:cols w:space="708"/>
@@ -3454,6 +3568,7 @@
         <w:docPartUnique/>
       </w:docPartObj>
     </w:sdtPr>
+    <w:sdtEndPr/>
     <w:sdtContent>
       <w:p>
         <w:pPr>
@@ -3499,6 +3614,7 @@
         <w:docPartUnique/>
       </w:docPartObj>
     </w:sdtPr>
+    <w:sdtEndPr/>
     <w:sdtContent>
       <w:p>
         <w:pPr>
@@ -5504,7 +5620,7 @@
 </file>
 
 <file path=customXml/itemProps1.xml><?xml version="1.0" encoding="utf-8"?>
-<ds:datastoreItem xmlns:ds="http://schemas.openxmlformats.org/officeDocument/2006/customXml" ds:itemID="{EE2D9213-AA11-406A-AF14-973956640DB7}">
+<ds:datastoreItem xmlns:ds="http://schemas.openxmlformats.org/officeDocument/2006/customXml" ds:itemID="{650DD870-B0F1-48DA-B48F-3CD336044419}">
   <ds:schemaRefs>
     <ds:schemaRef ds:uri="http://schemas.openxmlformats.org/officeDocument/2006/bibliography"/>
   </ds:schemaRefs>

</xml_diff>

<commit_message>
Developer handbook unit test and description of implementation of the project library
</commit_message>
<xml_diff>
--- a/Documenation/2000-DeveloperHandbook.docx
+++ b/Documenation/2000-DeveloperHandbook.docx
@@ -126,7 +126,7 @@
       </w:tblGrid>
       <w:tr>
         <w:trPr>
-          <w:divId w:val="1828589642"/>
+          <w:divId w:val="667169330"/>
           <w:trHeight w:val="285"/>
         </w:trPr>
         <w:tc>
@@ -370,7 +370,7 @@
       </w:tr>
       <w:tr>
         <w:trPr>
-          <w:divId w:val="1828589642"/>
+          <w:divId w:val="667169330"/>
           <w:trHeight w:val="863"/>
         </w:trPr>
         <w:tc>
@@ -3090,6 +3090,26 @@
         </w:rPr>
         <w:t xml:space="preserve">For this project a project library was created. This library includes all functions which are not directly related to the graphical user interface. </w:t>
       </w:r>
+      <w:r>
+        <w:rPr>
+          <w:lang w:eastAsia="de-DE"/>
+        </w:rPr>
+        <w:t xml:space="preserve">More detailed information with description of each function and variable can be find in the document </w:t>
+      </w:r>
+      <w:r>
+        <w:rPr>
+          <w:i/>
+          <w:lang w:eastAsia="de-DE"/>
+        </w:rPr>
+        <w:t>2001-ExplainationProjectLibClasses</w:t>
+      </w:r>
+      <w:r>
+        <w:rPr>
+          <w:i/>
+          <w:lang w:eastAsia="de-DE"/>
+        </w:rPr>
+        <w:t>.</w:t>
+      </w:r>
     </w:p>
     <w:p>
       <w:pPr>
@@ -3115,6 +3135,9 @@
         </w:rPr>
       </w:pPr>
       <w:r>
+        <w:rPr>
+          <w:noProof/>
+        </w:rPr>
         <w:drawing>
           <wp:inline distT="0" distB="0" distL="0" distR="0">
             <wp:extent cx="4562475" cy="7277100"/>
@@ -3180,9 +3203,7 @@
         <w:lastRenderedPageBreak/>
         <w:t>Encrypt class</w:t>
       </w:r>
-      <w:bookmarkStart w:id="15" w:name="_GoBack"/>
       <w:bookmarkEnd w:id="14"/>
-      <w:bookmarkEnd w:id="15"/>
     </w:p>
     <w:p>
       <w:pPr>
@@ -3194,9 +3215,9 @@
       <w:r>
         <w:drawing>
           <wp:inline distT="0" distB="0" distL="0" distR="0">
-            <wp:extent cx="4562475" cy="1466850"/>
-            <wp:effectExtent l="0" t="0" r="9525" b="0"/>
-            <wp:docPr id="3" name="Grafik 3"/>
+            <wp:extent cx="4880386" cy="1569060"/>
+            <wp:effectExtent l="0" t="0" r="0" b="0"/>
+            <wp:docPr id="4" name="Grafik 4"/>
             <wp:cNvGraphicFramePr>
               <a:graphicFrameLocks xmlns:a="http://schemas.openxmlformats.org/drawingml/2006/main" noChangeAspect="1"/>
             </wp:cNvGraphicFramePr>
@@ -3204,7 +3225,7 @@
               <a:graphicData uri="http://schemas.openxmlformats.org/drawingml/2006/picture">
                 <pic:pic xmlns:pic="http://schemas.openxmlformats.org/drawingml/2006/picture">
                   <pic:nvPicPr>
-                    <pic:cNvPr id="0" name="Picture 2"/>
+                    <pic:cNvPr id="0" name="Picture 1"/>
                     <pic:cNvPicPr>
                       <a:picLocks noChangeAspect="1" noChangeArrowheads="1"/>
                     </pic:cNvPicPr>
@@ -3225,7 +3246,7 @@
                   <pic:spPr bwMode="auto">
                     <a:xfrm>
                       <a:off x="0" y="0"/>
-                      <a:ext cx="4562475" cy="1466850"/>
+                      <a:ext cx="4916313" cy="1580610"/>
                     </a:xfrm>
                     <a:prstGeom prst="rect">
                       <a:avLst/>
@@ -3249,14 +3270,14 @@
           <w:lang w:eastAsia="de-DE"/>
         </w:rPr>
       </w:pPr>
-      <w:bookmarkStart w:id="16" w:name="_Toc513726808"/>
+      <w:bookmarkStart w:id="15" w:name="_Toc513726808"/>
       <w:r>
         <w:rPr>
           <w:lang w:eastAsia="de-DE"/>
         </w:rPr>
         <w:t>Graphical user interface</w:t>
       </w:r>
-      <w:bookmarkEnd w:id="16"/>
+      <w:bookmarkEnd w:id="15"/>
       <w:r>
         <w:rPr>
           <w:lang w:eastAsia="de-DE"/>
@@ -3299,45 +3320,99 @@
           <w:lang w:eastAsia="de-DE"/>
         </w:rPr>
       </w:pPr>
-      <w:bookmarkStart w:id="17" w:name="_Toc513726809"/>
+      <w:bookmarkStart w:id="16" w:name="_Toc513726809"/>
       <w:r>
         <w:rPr>
           <w:lang w:eastAsia="de-DE"/>
         </w:rPr>
         <w:lastRenderedPageBreak/>
         <w:t>Testing</w:t>
+      </w:r>
+      <w:bookmarkEnd w:id="16"/>
+    </w:p>
+    <w:p>
+      <w:pPr>
+        <w:pStyle w:val="berschrift2"/>
+        <w:rPr>
+          <w:lang w:eastAsia="de-DE"/>
+        </w:rPr>
+      </w:pPr>
+      <w:bookmarkStart w:id="17" w:name="_Toc513726810"/>
+      <w:r>
+        <w:rPr>
+          <w:lang w:eastAsia="de-DE"/>
+        </w:rPr>
+        <w:t>Unit tests</w:t>
       </w:r>
       <w:bookmarkEnd w:id="17"/>
     </w:p>
     <w:p>
       <w:pPr>
-        <w:pStyle w:val="berschrift2"/>
-        <w:rPr>
-          <w:lang w:eastAsia="de-DE"/>
-        </w:rPr>
-      </w:pPr>
-      <w:bookmarkStart w:id="18" w:name="_Toc513726810"/>
-      <w:r>
-        <w:rPr>
-          <w:lang w:eastAsia="de-DE"/>
-        </w:rPr>
-        <w:t>Unit tests</w:t>
-      </w:r>
-      <w:bookmarkEnd w:id="18"/>
+        <w:pStyle w:val="berschrift3"/>
+        <w:rPr>
+          <w:lang w:eastAsia="de-DE"/>
+        </w:rPr>
+      </w:pPr>
+      <w:r>
+        <w:rPr>
+          <w:lang w:eastAsia="de-DE"/>
+        </w:rPr>
+        <w:t>Unit test</w:t>
+      </w:r>
+      <w:r>
+        <w:rPr>
+          <w:lang w:eastAsia="de-DE"/>
+        </w:rPr>
+        <w:t>s</w:t>
+      </w:r>
+      <w:r>
+        <w:rPr>
+          <w:lang w:eastAsia="de-DE"/>
+        </w:rPr>
+        <w:t xml:space="preserve"> of project library</w:t>
+      </w:r>
     </w:p>
     <w:p>
       <w:pPr>
-        <w:pStyle w:val="berschrift3"/>
-        <w:rPr>
-          <w:lang w:eastAsia="de-DE"/>
-        </w:rPr>
-      </w:pPr>
-      <w:r>
-        <w:rPr>
-          <w:lang w:eastAsia="de-DE"/>
-        </w:rPr>
-        <w:t>Unit test of project library</w:t>
-      </w:r>
+        <w:rPr>
+          <w:lang w:eastAsia="de-DE"/>
+        </w:rPr>
+      </w:pPr>
+      <w:r>
+        <w:rPr>
+          <w:lang w:eastAsia="de-DE"/>
+        </w:rPr>
+        <w:t xml:space="preserve">The unit tests of the project library are done with an automatic test (Project: </w:t>
+      </w:r>
+      <w:proofErr w:type="spellStart"/>
+      <w:r>
+        <w:rPr>
+          <w:i/>
+          <w:lang w:eastAsia="de-DE"/>
+        </w:rPr>
+        <w:t>UnitTestsProjectLib</w:t>
+      </w:r>
+      <w:proofErr w:type="spellEnd"/>
+      <w:r>
+        <w:rPr>
+          <w:lang w:eastAsia="de-DE"/>
+        </w:rPr>
+        <w:t>)</w:t>
+      </w:r>
+      <w:r>
+        <w:rPr>
+          <w:lang w:eastAsia="de-DE"/>
+        </w:rPr>
+        <w:t>. This automatic test is just a code coverage test to test the main functions. More detailed test was done in the system test</w:t>
+      </w:r>
+      <w:r>
+        <w:rPr>
+          <w:lang w:eastAsia="de-DE"/>
+        </w:rPr>
+        <w:t>.</w:t>
+      </w:r>
+      <w:bookmarkStart w:id="18" w:name="_GoBack"/>
+      <w:bookmarkEnd w:id="18"/>
     </w:p>
     <w:p>
       <w:pPr>
@@ -5620,7 +5695,7 @@
 </file>
 
 <file path=customXml/itemProps1.xml><?xml version="1.0" encoding="utf-8"?>
-<ds:datastoreItem xmlns:ds="http://schemas.openxmlformats.org/officeDocument/2006/customXml" ds:itemID="{650DD870-B0F1-48DA-B48F-3CD336044419}">
+<ds:datastoreItem xmlns:ds="http://schemas.openxmlformats.org/officeDocument/2006/customXml" ds:itemID="{5861F9C1-1DC5-4EAA-9A04-EFAC63DFD651}">
   <ds:schemaRefs>
     <ds:schemaRef ds:uri="http://schemas.openxmlformats.org/officeDocument/2006/bibliography"/>
   </ds:schemaRefs>

</xml_diff>